<commit_message>
Updated Quarantine and Grievance
</commit_message>
<xml_diff>
--- a/COM 1113-01 Fall 2021 Heagney.docx
+++ b/COM 1113-01 Fall 2021 Heagney.docx
@@ -826,24 +826,14 @@
     </w:p>
     <w:p>
       <w:pPr>
-        <w:rPr>
-          <w:rFonts w:ascii="Arimo" w:eastAsia="Times New Roman" w:hAnsi="Arimo" w:cs="Times New Roman"/>
-          <w:b/>
-          <w:bCs/>
-          <w:smallCaps/>
-          <w:color w:val="000000"/>
-          <w:sz w:val="29"/>
-          <w:szCs w:val="29"/>
+        <w:pStyle w:val="HPUHeader"/>
+        <w:rPr>
+          <w:rFonts w:ascii="Arimo" w:hAnsi="Arimo"/>
         </w:rPr>
       </w:pPr>
       <w:r>
         <w:br w:type="page"/>
       </w:r>
-    </w:p>
-    <w:p>
-      <w:pPr>
-        <w:pStyle w:val="HPUHeader"/>
-      </w:pPr>
       <w:r>
         <w:lastRenderedPageBreak/>
         <w:t>Course Objectives</w:t>
@@ -1515,22 +1505,10 @@
     </w:p>
     <w:p>
       <w:pPr>
-        <w:rPr>
-          <w:rFonts w:ascii="Arimo" w:eastAsia="Times New Roman" w:hAnsi="Arimo" w:cs="Times New Roman"/>
-          <w:b/>
-          <w:bCs/>
-          <w:smallCaps/>
-          <w:color w:val="000000"/>
-          <w:sz w:val="29"/>
-          <w:szCs w:val="29"/>
-        </w:rPr>
-      </w:pPr>
-    </w:p>
-    <w:p>
-      <w:pPr>
         <w:pStyle w:val="HPUHeader"/>
       </w:pPr>
       <w:r>
+        <w:lastRenderedPageBreak/>
         <w:t>Textbooks and Required Course Materials</w:t>
       </w:r>
     </w:p>
@@ -2430,6 +2408,22 @@
     </w:p>
     <w:p>
       <w:pPr>
+        <w:rPr>
+          <w:rFonts w:eastAsia="Times New Roman" w:cs="Times New Roman"/>
+          <w:b/>
+          <w:bCs/>
+          <w:smallCaps/>
+          <w:color w:val="000000"/>
+          <w:sz w:val="29"/>
+          <w:szCs w:val="29"/>
+        </w:rPr>
+      </w:pPr>
+      <w:r>
+        <w:br w:type="page"/>
+      </w:r>
+    </w:p>
+    <w:p>
+      <w:pPr>
         <w:pStyle w:val="HPUHeader"/>
         <w:rPr>
           <w:rFonts w:ascii="Times New Roman" w:hAnsi="Times New Roman"/>
@@ -2438,6 +2432,7 @@
         </w:rPr>
       </w:pPr>
       <w:r>
+        <w:lastRenderedPageBreak/>
         <w:t>Expectations for out-of-class work</w:t>
       </w:r>
     </w:p>
@@ -2571,7 +2566,6 @@
         <w:pStyle w:val="HeagBodBullet"/>
       </w:pPr>
       <w:r>
-        <w:lastRenderedPageBreak/>
         <w:t xml:space="preserve">Forum posts – approx </w:t>
       </w:r>
       <w:r>
@@ -2721,7 +2715,7 @@
     <w:tbl>
       <w:tblPr>
         <w:tblStyle w:val="TableGrid"/>
-        <w:tblW w:w="9648" w:type="dxa"/>
+        <w:tblW w:w="10008" w:type="dxa"/>
         <w:tblLook w:val="04A0" w:firstRow="1" w:lastRow="0" w:firstColumn="1" w:lastColumn="0" w:noHBand="0" w:noVBand="1"/>
       </w:tblPr>
       <w:tblGrid>
@@ -2729,7 +2723,7 @@
         <w:gridCol w:w="1980"/>
         <w:gridCol w:w="1800"/>
         <w:gridCol w:w="1890"/>
-        <w:gridCol w:w="2160"/>
+        <w:gridCol w:w="2520"/>
       </w:tblGrid>
       <w:tr>
         <w:tc>
@@ -2809,7 +2803,7 @@
         </w:tc>
         <w:tc>
           <w:tcPr>
-            <w:tcW w:w="2160" w:type="dxa"/>
+            <w:tcW w:w="2520" w:type="dxa"/>
           </w:tcPr>
           <w:p>
             <w:pPr>
@@ -2921,7 +2915,7 @@
         </w:tc>
         <w:tc>
           <w:tcPr>
-            <w:tcW w:w="2160" w:type="dxa"/>
+            <w:tcW w:w="2520" w:type="dxa"/>
             <w:vMerge w:val="restart"/>
             <w:vAlign w:val="center"/>
           </w:tcPr>
@@ -3027,7 +3021,7 @@
         </w:tc>
         <w:tc>
           <w:tcPr>
-            <w:tcW w:w="2160" w:type="dxa"/>
+            <w:tcW w:w="2520" w:type="dxa"/>
             <w:vMerge/>
           </w:tcPr>
           <w:p>
@@ -3125,7 +3119,7 @@
         </w:tc>
         <w:tc>
           <w:tcPr>
-            <w:tcW w:w="2160" w:type="dxa"/>
+            <w:tcW w:w="2520" w:type="dxa"/>
             <w:vMerge/>
           </w:tcPr>
           <w:p>
@@ -3181,19 +3175,6 @@
       <w:r>
         <w:t xml:space="preserve"> You must go above average expectations to receive an above average grade. This mimics the professional world of communication, where basic proficiency might get you in the door at the entry level, but creative thinking and a willingness to go beyond the minimum expectations are necessary to get noticed and advance.</w:t>
       </w:r>
-    </w:p>
-    <w:p>
-      <w:pPr>
-        <w:rPr>
-          <w:rFonts w:ascii="Arimo" w:eastAsia="Times New Roman" w:hAnsi="Arimo" w:cs="Times New Roman"/>
-          <w:b/>
-          <w:bCs/>
-          <w:smallCaps/>
-          <w:color w:val="000000"/>
-          <w:sz w:val="29"/>
-          <w:szCs w:val="29"/>
-        </w:rPr>
-      </w:pPr>
       <w:r>
         <w:br w:type="page"/>
       </w:r>
@@ -4286,593 +4267,12 @@
     <w:p>
       <w:pPr>
         <w:pStyle w:val="HPUHeader"/>
-        <w:rPr>
-          <w:rFonts w:ascii="Times New Roman" w:hAnsi="Times New Roman"/>
-          <w:szCs w:val="24"/>
-        </w:rPr>
-      </w:pPr>
-      <w:r>
-        <w:t>Digital Portfolio</w:t>
-      </w:r>
+      </w:pPr>
     </w:p>
     <w:p>
       <w:pPr>
-        <w:pStyle w:val="Heag-body-copy"/>
-      </w:pPr>
-      <w:r>
-        <w:t>All COM students are required to develop a digital portfolio on their LinkedIn page. The digital portfolio is an online collection of the work you've done during your time at High Point University.</w:t>
-      </w:r>
-      <w:r>
-        <w:t xml:space="preserve"> </w:t>
-      </w:r>
-      <w:r>
-        <w:t>In this class, you will produce projects that could be suitable for your digital portfolio. If you are proud of your work, then consider posting it to your LinkedIn page to show a potential employer and colleagues what you are capable of.</w:t>
-      </w:r>
-    </w:p>
-    <w:p>
-      <w:pPr>
-        <w:pStyle w:val="Heag-body-copy"/>
-      </w:pPr>
-      <w:r>
-        <w:lastRenderedPageBreak/>
-        <w:t xml:space="preserve">Also in this class, a percentage of your grade will be dependent on building a LinkedIn profile page </w:t>
-      </w:r>
-      <w:r>
-        <w:t>that includes showcasing your best student work.</w:t>
-      </w:r>
-    </w:p>
-    <w:p>
-      <w:pPr>
-        <w:pStyle w:val="HPUHeader"/>
-        <w:rPr>
-          <w:rFonts w:ascii="Times New Roman" w:hAnsi="Times New Roman"/>
-          <w:sz w:val="24"/>
-          <w:szCs w:val="24"/>
-        </w:rPr>
-      </w:pPr>
-      <w:r>
-        <w:t>Writing styles</w:t>
-      </w:r>
-    </w:p>
-    <w:p>
-      <w:pPr>
-        <w:pStyle w:val="Heag-body-copy"/>
-        <w:rPr>
-          <w:rFonts w:ascii="Times New Roman" w:hAnsi="Times New Roman"/>
-          <w:sz w:val="24"/>
-          <w:szCs w:val="24"/>
-        </w:rPr>
-      </w:pPr>
-      <w:r>
-        <w:rPr>
-          <w:u w:val="single"/>
-        </w:rPr>
-        <w:t>Professional work</w:t>
-      </w:r>
-      <w:r>
-        <w:t xml:space="preserve"> should be written in the latest revisions of the Associated Press (AP) Style Manuals for print and broadcast. (Yes, AP also has a style manual for broadcast.) The School requires </w:t>
-      </w:r>
-      <w:r>
-        <w:rPr>
-          <w:u w:val="single"/>
-        </w:rPr>
-        <w:t>academic papers</w:t>
-      </w:r>
-      <w:r>
-        <w:t xml:space="preserve"> to be written in the latest revision of the American Psychological Association (APA) style. If you’re unfamiliar with this style, please see the Chair or the Dean. Other academic styles are not accepted unless the student work is written for a publication or event that requires a different format. Having students learn multiple writing styles only confuses them.</w:t>
-      </w:r>
-    </w:p>
-    <w:p>
-      <w:pPr>
-        <w:pStyle w:val="HPUHeader"/>
-        <w:rPr>
-          <w:rFonts w:ascii="Times New Roman" w:hAnsi="Times New Roman"/>
-          <w:sz w:val="24"/>
-          <w:szCs w:val="24"/>
-        </w:rPr>
-      </w:pPr>
-      <w:r>
-        <w:t>Absences and tardies</w:t>
-      </w:r>
-    </w:p>
-    <w:p>
-      <w:pPr>
-        <w:pStyle w:val="Heag-body-copy"/>
-        <w:rPr>
-          <w:rFonts w:ascii="Times New Roman" w:hAnsi="Times New Roman"/>
-          <w:sz w:val="24"/>
-          <w:szCs w:val="24"/>
-        </w:rPr>
-      </w:pPr>
-      <w:r>
-        <w:t>After two unexcused absences you will receive a Probation Notice. After a third absence you will be dropped from the class. Exceptions will only be granted for university-sanctioned events (with prior notice) or hospitalization (with a doctor’s note). Two tardies will equal an absence. Students will not be permitted to make up grades for work missed due to an unexcused absence or tardy.</w:t>
-      </w:r>
-    </w:p>
-    <w:p>
-      <w:pPr>
-        <w:pStyle w:val="HPUHeader"/>
-        <w:rPr>
-          <w:rFonts w:ascii="Times New Roman" w:hAnsi="Times New Roman"/>
-          <w:sz w:val="24"/>
-          <w:szCs w:val="24"/>
-        </w:rPr>
-      </w:pPr>
-      <w:r>
-        <w:t>Copyright, Plagiarism, and cheating</w:t>
-      </w:r>
-    </w:p>
-    <w:p>
-      <w:pPr>
-        <w:pStyle w:val="Heag-body-copy"/>
-        <w:rPr>
-          <w:rFonts w:ascii="Times New Roman" w:hAnsi="Times New Roman"/>
-          <w:sz w:val="24"/>
-          <w:szCs w:val="24"/>
-        </w:rPr>
-      </w:pPr>
-      <w:r>
-        <w:t>Each of you signed the HPU Honor Code and it is your responsibility to abide by it. Cheating or plagiarism can result in failure for the course. Theft of intellectual property (such as images, audio, or video) is equivalent to plagiarism. See the School of Communication policies on plagiarism and copyright at the end of this document.</w:t>
-      </w:r>
-    </w:p>
-    <w:p>
-      <w:pPr>
-        <w:pStyle w:val="Heag-body-copy"/>
-        <w:rPr>
-          <w:rFonts w:ascii="Times New Roman" w:hAnsi="Times New Roman"/>
-          <w:sz w:val="24"/>
-          <w:szCs w:val="24"/>
-        </w:rPr>
-      </w:pPr>
-      <w:r>
-        <w:t>On occasion, the professor will provide media/materials for use in class.  These materials may include photos, video/audio files, scripts, and design templates.  These items are copyrighted (by the professor and others) and may only be used in classroom exercises as specified by the professor.  Consequently, students may not use media supplied by the professor in their projects unless they have been given permission to do so.  Student projects containing unauthorized material provided by the professor may be penalized or disqualified.  Students also may not share, distribute, or post online any media that contains media elements provided by the professor.</w:t>
-      </w:r>
-    </w:p>
-    <w:p>
-      <w:pPr>
-        <w:pStyle w:val="Heag-body-copy"/>
-        <w:rPr>
-          <w:rFonts w:ascii="Times New Roman" w:hAnsi="Times New Roman"/>
-          <w:sz w:val="24"/>
-          <w:szCs w:val="24"/>
-        </w:rPr>
-      </w:pPr>
-      <w:r>
-        <w:t>In addition, the professor holds the copyright on all course materials including lectures, PowerPoint presentations, handouts, video/audio media, etc.  Consequently, course sessions and materials cannot be recorded, copied, or distributed in any form without the written permission of the professor.</w:t>
-      </w:r>
-    </w:p>
-    <w:p>
-      <w:pPr>
-        <w:pStyle w:val="Heag-body-copy"/>
-        <w:rPr>
-          <w:rFonts w:ascii="Times New Roman" w:hAnsi="Times New Roman"/>
-          <w:sz w:val="24"/>
-          <w:szCs w:val="24"/>
-        </w:rPr>
-      </w:pPr>
-      <w:r>
-        <w:t xml:space="preserve">Plagiarism involves copying the work of others and/or representing it as your own without attribution. Students should not use any media created by another student or outside entity (e.g. downloaded online) in their assignments without prior permission from the professor.  In addition, students should not copy edited sequences, documents, sessions, or projects and represent them as their own.  Incidents of copyright infringement and plagiarism will be treated as University Honor Code violations. </w:t>
-      </w:r>
-    </w:p>
-    <w:p>
-      <w:pPr>
-        <w:pStyle w:val="HPUHeader"/>
-        <w:rPr>
-          <w:rStyle w:val="normal00200028web0029char"/>
-          <w:szCs w:val="22"/>
-        </w:rPr>
-      </w:pPr>
-      <w:r>
-        <w:br w:type="page"/>
-      </w:r>
-      <w:r>
-        <w:rPr>
-          <w:rStyle w:val="normal00200028web0029char"/>
-          <w:szCs w:val="22"/>
-        </w:rPr>
-        <w:lastRenderedPageBreak/>
-        <w:t>GRADE APPEAL</w:t>
-      </w:r>
-    </w:p>
-    <w:p>
-      <w:pPr>
-        <w:pStyle w:val="Heag-body-copy"/>
-        <w:rPr>
-          <w:sz w:val="27"/>
-          <w:szCs w:val="27"/>
-        </w:rPr>
-      </w:pPr>
-      <w:r>
-        <w:rPr>
-          <w:rStyle w:val="normal00200028web0029char"/>
-          <w:color w:val="000000"/>
-        </w:rPr>
-        <w:t xml:space="preserve"> If a student has a complaint or concern about a faculty member regarding a grade, they should first try to resolve it with the instructor in question. If the complaint is not resolved through this interaction, the student should then go to the Department Chair. If the instructor of the course also serves as a Chair, then the student should approach the Dean as the first step in the process.</w:t>
-      </w:r>
-    </w:p>
-    <w:p>
-      <w:pPr>
-        <w:pStyle w:val="Heag-body-copy"/>
-        <w:rPr>
-          <w:sz w:val="27"/>
-          <w:szCs w:val="27"/>
-        </w:rPr>
-      </w:pPr>
-      <w:r>
-        <w:rPr>
-          <w:rStyle w:val="normal00200028web0029char"/>
-          <w:color w:val="000000"/>
-        </w:rPr>
-        <w:t>For this course, a student should pursue the following process:</w:t>
-      </w:r>
-    </w:p>
-    <w:p>
-      <w:pPr>
-        <w:pStyle w:val="Heag-body-copy"/>
-        <w:ind w:left="720"/>
-        <w:rPr>
-          <w:sz w:val="27"/>
-          <w:szCs w:val="27"/>
-        </w:rPr>
-      </w:pPr>
-      <w:r>
-        <w:rPr>
-          <w:rStyle w:val="normal00200028web0029char"/>
-          <w:color w:val="000000"/>
-        </w:rPr>
-        <w:t>1. Talk with the instructor of the course,</w:t>
-      </w:r>
-    </w:p>
-    <w:p>
-      <w:pPr>
-        <w:pStyle w:val="Heag-body-copy"/>
-        <w:ind w:left="720"/>
-        <w:rPr>
-          <w:sz w:val="27"/>
-          <w:szCs w:val="27"/>
-        </w:rPr>
-      </w:pPr>
-      <w:r>
-        <w:rPr>
-          <w:rStyle w:val="normal00200028web0029char"/>
-          <w:color w:val="000000"/>
-        </w:rPr>
-        <w:t xml:space="preserve">2. Talk with </w:t>
-      </w:r>
-      <w:r>
-        <w:rPr>
-          <w:rStyle w:val="normal00200028web0029char"/>
-          <w:color w:val="000000"/>
-        </w:rPr>
-        <w:t>Dr. Stefan Hall</w:t>
-      </w:r>
-      <w:r>
-        <w:rPr>
-          <w:rStyle w:val="normal00200028web0029char"/>
-          <w:color w:val="000000"/>
-        </w:rPr>
-        <w:t xml:space="preserve"> who serves as the Core Courses Coordinator of the Nido R. Qubein School of Communication.</w:t>
-      </w:r>
-    </w:p>
-    <w:p>
-      <w:pPr>
-        <w:pStyle w:val="Heag-body-copy"/>
-        <w:rPr>
-          <w:sz w:val="27"/>
-          <w:szCs w:val="27"/>
-        </w:rPr>
-      </w:pPr>
-      <w:r>
-        <w:rPr>
-          <w:rStyle w:val="normal00200028web0029char"/>
-          <w:color w:val="000000"/>
-        </w:rPr>
-        <w:t>The decision of the Chair/Dean is final.</w:t>
-      </w:r>
-    </w:p>
-    <w:p>
-      <w:pPr>
-        <w:pStyle w:val="HPUHeader"/>
-        <w:rPr>
-          <w:rStyle w:val="normal00200028web0029char"/>
-          <w:szCs w:val="22"/>
-        </w:rPr>
-      </w:pPr>
-      <w:r>
-        <w:rPr>
-          <w:rStyle w:val="normal00200028web0029char"/>
-          <w:szCs w:val="22"/>
-        </w:rPr>
-        <w:t>GRIEVANCE PROCEDURE</w:t>
-      </w:r>
-    </w:p>
-    <w:p>
-      <w:pPr>
-        <w:pStyle w:val="Heag-body-copy"/>
-        <w:rPr>
-          <w:sz w:val="27"/>
-          <w:szCs w:val="27"/>
-        </w:rPr>
-      </w:pPr>
-      <w:r>
-        <w:rPr>
-          <w:rStyle w:val="normal00200028web0029char"/>
-          <w:color w:val="000000"/>
-        </w:rPr>
-        <w:t>If a student has a complaint or concern about a faculty member regarding any matter other than a grade, they should first try to resolve it with the instructor in question. If the complaint is not resolved through this interaction, the student should then go to:</w:t>
-      </w:r>
-    </w:p>
-    <w:p>
-      <w:pPr>
-        <w:pStyle w:val="Heag-body-copy"/>
-        <w:ind w:left="720"/>
-        <w:rPr>
-          <w:sz w:val="27"/>
-          <w:szCs w:val="27"/>
-        </w:rPr>
-      </w:pPr>
-      <w:r>
-        <w:rPr>
-          <w:rStyle w:val="normal00200028web0029char"/>
-          <w:color w:val="000000"/>
-        </w:rPr>
-        <w:t>1.</w:t>
-      </w:r>
-      <w:r>
-        <w:rPr>
-          <w:sz w:val="27"/>
-          <w:szCs w:val="27"/>
-        </w:rPr>
-        <w:t>     </w:t>
-      </w:r>
-      <w:r>
-        <w:rPr>
-          <w:rStyle w:val="normal00200028web0029char"/>
-          <w:color w:val="000000"/>
-        </w:rPr>
-        <w:t>the Department Chair;</w:t>
-      </w:r>
-    </w:p>
-    <w:p>
-      <w:pPr>
-        <w:pStyle w:val="Heag-body-copy"/>
-        <w:ind w:left="720"/>
-        <w:rPr>
-          <w:sz w:val="27"/>
-          <w:szCs w:val="27"/>
-        </w:rPr>
-      </w:pPr>
-      <w:r>
-        <w:rPr>
-          <w:rStyle w:val="normal00200028web0029char"/>
-          <w:color w:val="000000"/>
-        </w:rPr>
-        <w:t>2.</w:t>
-      </w:r>
-      <w:r>
-        <w:rPr>
-          <w:sz w:val="27"/>
-          <w:szCs w:val="27"/>
-        </w:rPr>
-        <w:t>     </w:t>
-      </w:r>
-      <w:r>
-        <w:rPr>
-          <w:rStyle w:val="normal00200028web0029char"/>
-          <w:color w:val="000000"/>
-        </w:rPr>
-        <w:t>the Dean of the School of Communication; then</w:t>
-      </w:r>
-    </w:p>
-    <w:p>
-      <w:pPr>
-        <w:pStyle w:val="Heag-body-copy"/>
-        <w:ind w:left="720"/>
-        <w:rPr>
-          <w:sz w:val="27"/>
-          <w:szCs w:val="27"/>
-        </w:rPr>
-      </w:pPr>
-      <w:r>
-        <w:rPr>
-          <w:rStyle w:val="normal00200028web0029char"/>
-          <w:color w:val="000000"/>
-        </w:rPr>
-        <w:t>3.</w:t>
-      </w:r>
-      <w:r>
-        <w:rPr>
-          <w:sz w:val="27"/>
-          <w:szCs w:val="27"/>
-        </w:rPr>
-        <w:t>     </w:t>
-      </w:r>
-      <w:r>
-        <w:rPr>
-          <w:rStyle w:val="normal00200028web0029char"/>
-          <w:color w:val="000000"/>
-        </w:rPr>
-        <w:t>the Senior Vice-President of Academic Affairs, which is the final step in the grievance process.</w:t>
-      </w:r>
-    </w:p>
-    <w:p>
-      <w:pPr>
-        <w:pStyle w:val="Heag-body-copy"/>
-        <w:rPr>
-          <w:sz w:val="27"/>
-          <w:szCs w:val="27"/>
-        </w:rPr>
-      </w:pPr>
-      <w:r>
-        <w:rPr>
-          <w:rStyle w:val="normal00200028web0029char"/>
-          <w:color w:val="000000"/>
-        </w:rPr>
-        <w:t>Bypassing any of these steps—going directly to the president, for example—will not resolve the issue and will only delay resolution. Senior administration will not deal with grievance issue unless it has been discussed at the appropriate level.</w:t>
-      </w:r>
-    </w:p>
-    <w:p>
-      <w:pPr>
-        <w:pStyle w:val="Heag-body-copy"/>
-        <w:rPr>
-          <w:sz w:val="27"/>
-          <w:szCs w:val="27"/>
-        </w:rPr>
-      </w:pPr>
-      <w:r>
-        <w:rPr>
-          <w:rStyle w:val="normal00200028web0029char"/>
-          <w:color w:val="000000"/>
-        </w:rPr>
-        <w:t>For this course, a student should pursue the following process:</w:t>
-      </w:r>
-    </w:p>
-    <w:p>
-      <w:pPr>
-        <w:pStyle w:val="Heag-body-copy"/>
-        <w:ind w:left="720"/>
-        <w:rPr>
-          <w:sz w:val="27"/>
-          <w:szCs w:val="27"/>
-        </w:rPr>
-      </w:pPr>
-      <w:r>
-        <w:rPr>
-          <w:rStyle w:val="normal00200028web0029char"/>
-          <w:color w:val="000000"/>
-        </w:rPr>
-        <w:t>1. Talk with the instructor of the course.</w:t>
-      </w:r>
-    </w:p>
-    <w:p>
-      <w:pPr>
-        <w:pStyle w:val="Heag-body-copy"/>
-        <w:ind w:left="720"/>
-        <w:rPr>
-          <w:sz w:val="27"/>
-          <w:szCs w:val="27"/>
-        </w:rPr>
-      </w:pPr>
-      <w:r>
-        <w:rPr>
-          <w:rStyle w:val="normal00200028web0029char"/>
-          <w:color w:val="000000"/>
-        </w:rPr>
-        <w:t xml:space="preserve">2. Talk with </w:t>
-      </w:r>
-      <w:r>
-        <w:rPr>
-          <w:rStyle w:val="normal00200028web0029char"/>
-          <w:color w:val="000000"/>
-        </w:rPr>
-        <w:t>Dr. Stefan Hall</w:t>
-      </w:r>
-      <w:r>
-        <w:rPr>
-          <w:rStyle w:val="normal00200028web0029char"/>
-          <w:color w:val="000000"/>
-        </w:rPr>
-        <w:t xml:space="preserve"> who serves as the Core Courses Coordinator of the Nido R. Qubein School of Communication.</w:t>
-      </w:r>
-    </w:p>
-    <w:p>
-      <w:pPr>
-        <w:pStyle w:val="Heag-body-copy"/>
-        <w:ind w:left="720"/>
-        <w:rPr>
-          <w:sz w:val="27"/>
-          <w:szCs w:val="27"/>
-        </w:rPr>
-      </w:pPr>
-      <w:r>
-        <w:rPr>
-          <w:rStyle w:val="normal00200028web0029char"/>
-          <w:color w:val="000000"/>
-        </w:rPr>
-        <w:t>3. Talk with Dr. McDermott, who serves as the Dean of the Nido R. Qubein School of Communication.</w:t>
-      </w:r>
-    </w:p>
-    <w:p>
-      <w:pPr>
-        <w:pStyle w:val="Heag-body-copy"/>
-        <w:ind w:left="720"/>
-        <w:rPr>
-          <w:sz w:val="27"/>
-          <w:szCs w:val="27"/>
-        </w:rPr>
-      </w:pPr>
-      <w:r>
-        <w:rPr>
-          <w:rStyle w:val="normal00200028web0029char"/>
-          <w:color w:val="000000"/>
-        </w:rPr>
-        <w:t xml:space="preserve">4. Talk with Dr. </w:t>
-      </w:r>
-      <w:proofErr w:type="spellStart"/>
-      <w:r>
-        <w:rPr>
-          <w:rStyle w:val="normal00200028web0029char"/>
-          <w:color w:val="000000"/>
-        </w:rPr>
-        <w:t>Erb</w:t>
-      </w:r>
-      <w:proofErr w:type="spellEnd"/>
-      <w:r>
-        <w:rPr>
-          <w:rStyle w:val="normal00200028web0029char"/>
-          <w:color w:val="000000"/>
-        </w:rPr>
-        <w:t>, who serves as the</w:t>
-      </w:r>
-      <w:r>
-        <w:rPr>
-          <w:rStyle w:val="normal00200028web0029char"/>
-          <w:color w:val="000000"/>
-        </w:rPr>
-        <w:t xml:space="preserve"> Senior Vice President of Academic Affairs</w:t>
-      </w:r>
-      <w:r>
-        <w:rPr>
-          <w:rStyle w:val="normal00200028web0029char"/>
-          <w:color w:val="000000"/>
-        </w:rPr>
-        <w:t xml:space="preserve"> of High Point University.</w:t>
-      </w:r>
-    </w:p>
-    <w:p>
-      <w:pPr>
-        <w:pStyle w:val="Heag-body-copy"/>
-        <w:ind w:left="720"/>
-        <w:rPr>
-          <w:sz w:val="27"/>
-          <w:szCs w:val="27"/>
-        </w:rPr>
-      </w:pPr>
-      <w:r>
-        <w:rPr>
-          <w:rStyle w:val="normal00200028web0029char"/>
-          <w:color w:val="000000"/>
-        </w:rPr>
-        <w:t xml:space="preserve">The decision of the </w:t>
-      </w:r>
-      <w:r>
-        <w:rPr>
-          <w:rStyle w:val="normal00200028web0029char"/>
-          <w:color w:val="000000"/>
-        </w:rPr>
-        <w:t xml:space="preserve">Senior Vice President </w:t>
-      </w:r>
-      <w:r>
-        <w:rPr>
-          <w:rStyle w:val="normal00200028web0029char"/>
-          <w:color w:val="000000"/>
-        </w:rPr>
-        <w:t>is final.</w:t>
-      </w:r>
-    </w:p>
-    <w:p>
-      <w:pPr>
-        <w:rPr>
-          <w:rFonts w:ascii="Arimo" w:eastAsia="Times New Roman" w:hAnsi="Arimo" w:cs="Times New Roman"/>
+        <w:rPr>
+          <w:rFonts w:eastAsia="Times New Roman" w:cs="Times New Roman"/>
           <w:b/>
           <w:bCs/>
           <w:smallCaps/>
@@ -4881,21 +4281,46 @@
           <w:szCs w:val="29"/>
         </w:rPr>
       </w:pPr>
+      <w:r>
+        <w:br w:type="page"/>
+      </w:r>
     </w:p>
     <w:p>
       <w:pPr>
-        <w:rPr>
-          <w:rFonts w:ascii="Arimo" w:eastAsia="Times New Roman" w:hAnsi="Arimo" w:cs="Times New Roman"/>
-          <w:b/>
-          <w:bCs/>
-          <w:smallCaps/>
-          <w:color w:val="000000"/>
-          <w:sz w:val="29"/>
-          <w:szCs w:val="29"/>
-        </w:rPr>
-      </w:pPr>
-      <w:r>
-        <w:br w:type="page"/>
+        <w:pStyle w:val="HPUHeader"/>
+        <w:rPr>
+          <w:rFonts w:ascii="Times New Roman" w:hAnsi="Times New Roman"/>
+          <w:szCs w:val="24"/>
+        </w:rPr>
+      </w:pPr>
+      <w:r>
+        <w:lastRenderedPageBreak/>
+        <w:t>Digital Portfolio</w:t>
+      </w:r>
+    </w:p>
+    <w:p>
+      <w:pPr>
+        <w:pStyle w:val="Heag-body-copy"/>
+      </w:pPr>
+      <w:r>
+        <w:t>All COM students are required to develop a digital portfolio on their LinkedIn page. The digital portfolio is an online collection of the work you've done during your time at High Point University.</w:t>
+      </w:r>
+      <w:r>
+        <w:t xml:space="preserve"> </w:t>
+      </w:r>
+      <w:r>
+        <w:t>In this class, you will produce projects that could be suitable for your digital portfolio. If you are proud of your work, then consider posting it to your LinkedIn page to show a potential employer and colleagues what you are capable of.</w:t>
+      </w:r>
+    </w:p>
+    <w:p>
+      <w:pPr>
+        <w:pStyle w:val="Heag-body-copy"/>
+      </w:pPr>
+      <w:r>
+        <w:t xml:space="preserve">Also in this class, a percentage of your grade will be dependent on building a LinkedIn profile page </w:t>
+      </w:r>
+      <w:r>
+        <w:t>that includes showcasing your best student work.</w:t>
       </w:r>
     </w:p>
     <w:p>
@@ -4908,58 +4333,7 @@
         </w:rPr>
       </w:pPr>
       <w:r>
-        <w:lastRenderedPageBreak/>
-        <w:t>Blackboard</w:t>
-      </w:r>
-      <w:r>
-        <w:t xml:space="preserve"> </w:t>
-      </w:r>
-      <w:proofErr w:type="spellStart"/>
-      <w:r>
-        <w:rPr>
-          <w:color w:val="FF0000"/>
-        </w:rPr>
-        <w:t>Blackboard</w:t>
-      </w:r>
-      <w:proofErr w:type="spellEnd"/>
-      <w:r>
-        <w:t xml:space="preserve"> </w:t>
-      </w:r>
-      <w:proofErr w:type="spellStart"/>
-      <w:r>
-        <w:rPr>
-          <w:color w:val="632423" w:themeColor="accent2" w:themeShade="80"/>
-        </w:rPr>
-        <w:t>Blackboard</w:t>
-      </w:r>
-      <w:proofErr w:type="spellEnd"/>
-      <w:r>
-        <w:t xml:space="preserve"> </w:t>
-      </w:r>
-      <w:proofErr w:type="spellStart"/>
-      <w:r>
-        <w:rPr>
-          <w:color w:val="A6A6A6" w:themeColor="background1" w:themeShade="A6"/>
-        </w:rPr>
-        <w:t>Blackboard</w:t>
-      </w:r>
-      <w:proofErr w:type="spellEnd"/>
-      <w:r>
-        <w:t xml:space="preserve"> </w:t>
-      </w:r>
-      <w:proofErr w:type="spellStart"/>
-      <w:r>
-        <w:rPr>
-          <w:color w:val="D9D9D9" w:themeColor="background1" w:themeShade="D9"/>
-        </w:rPr>
-        <w:t>Blackboard</w:t>
-      </w:r>
-      <w:proofErr w:type="spellEnd"/>
-      <w:r>
-        <w:rPr>
-          <w:color w:val="D9D9D9" w:themeColor="background1" w:themeShade="D9"/>
-        </w:rPr>
-        <w:t xml:space="preserve"> </w:t>
+        <w:t>Writing styles</w:t>
       </w:r>
     </w:p>
     <w:p>
@@ -4972,12 +4346,27 @@
         </w:rPr>
       </w:pPr>
       <w:r>
-        <w:t>I am a self-avowed blackboard nut and evangelist. I use blackboard for all of my class administration, and therefore you MUST use blackboard as well. If you have never used Blackboard before, it will become your friend. If Blackboard is already your friend, you will become BFFs. If you dislike Blackboard, then please come see me and I will evangelize to you appropriately. The following is how I use Blackboard:</w:t>
+        <w:rPr>
+          <w:u w:val="single"/>
+        </w:rPr>
+        <w:t>Professional work</w:t>
+      </w:r>
+      <w:r>
+        <w:t xml:space="preserve"> should be written in the latest revisions of the Associated Press (AP) Style Manuals for print and broadcast. (Yes, AP also has a style manual for broadcast.) The School requires </w:t>
+      </w:r>
+      <w:r>
+        <w:rPr>
+          <w:u w:val="single"/>
+        </w:rPr>
+        <w:t>academic papers</w:t>
+      </w:r>
+      <w:r>
+        <w:t xml:space="preserve"> to be written in the latest revision of the American Psychological Association (APA) style. If you’re unfamiliar with this style, please see the Chair or the Dean. Other academic styles are not accepted unless the student work is written for a publication or event that requires a different format. Having students learn multiple writing styles only confuses them.</w:t>
       </w:r>
     </w:p>
     <w:p>
       <w:pPr>
-        <w:pStyle w:val="Heag-body-copy"/>
+        <w:pStyle w:val="HPUHeader"/>
         <w:rPr>
           <w:rFonts w:ascii="Times New Roman" w:hAnsi="Times New Roman"/>
           <w:sz w:val="24"/>
@@ -4985,14 +4374,7 @@
         </w:rPr>
       </w:pPr>
       <w:r>
-        <w:rPr>
-          <w:b/>
-          <w:bCs/>
-        </w:rPr>
-        <w:t>Assignments:</w:t>
-      </w:r>
-      <w:r>
-        <w:t xml:space="preserve"> All assignments will be hosted and explained in Blackboard. Every major assignment will have a rubric attached to it in Blackboard, which will help you understand how I will grade your submissions.</w:t>
+        <w:t>Absences and tardies</w:t>
       </w:r>
     </w:p>
     <w:p>
@@ -5005,18 +4387,12 @@
         </w:rPr>
       </w:pPr>
       <w:r>
-        <w:t xml:space="preserve">For every assignment, you MUST submit something through Blackboard. </w:t>
-      </w:r>
-      <w:r>
-        <w:rPr>
-          <w:u w:val="single"/>
-        </w:rPr>
-        <w:t>If you complete an assignment and do not submit it to Blackboard, it is as if you have not completed it and it will be counted as late.</w:t>
+        <w:t>After two unexcused absences you will receive a Probation Notice. After a third absence you will be dropped from the class. Exceptions will only be granted for university-sanctioned events (with prior notice) or hospitalization (with a doctor’s note). Two tardies will equal an absence. Students will not be permitted to make up grades for work missed due to an unexcused absence or tardy.</w:t>
       </w:r>
     </w:p>
     <w:p>
       <w:pPr>
-        <w:pStyle w:val="Heag-body-copy"/>
+        <w:pStyle w:val="HPUHeader"/>
         <w:rPr>
           <w:rFonts w:ascii="Times New Roman" w:hAnsi="Times New Roman"/>
           <w:sz w:val="24"/>
@@ -5024,14 +4400,7 @@
         </w:rPr>
       </w:pPr>
       <w:r>
-        <w:rPr>
-          <w:b/>
-          <w:bCs/>
-        </w:rPr>
-        <w:t>Assignment Calendar:</w:t>
-      </w:r>
-      <w:r>
-        <w:t xml:space="preserve"> Blackboard has an amazing assignment calendar associated with it. When you go to the Blackboard assignment calendar, you will be able to see EVERY assignment and quiz that is assigned so you won’t ever forget!</w:t>
+        <w:t>Copyright, Plagiarism, and cheating</w:t>
       </w:r>
     </w:p>
     <w:p>
@@ -5044,60 +4413,7 @@
         </w:rPr>
       </w:pPr>
       <w:r>
-        <w:rPr>
-          <w:b/>
-          <w:bCs/>
-        </w:rPr>
-        <w:t>Quizzes:</w:t>
-      </w:r>
-      <w:r>
-        <w:t xml:space="preserve"> All quizzes will be administered through Blackboard.</w:t>
-      </w:r>
-    </w:p>
-    <w:p>
-      <w:pPr>
-        <w:pStyle w:val="Heag-body-copy"/>
-        <w:rPr>
-          <w:b/>
-          <w:bCs/>
-        </w:rPr>
-      </w:pPr>
-      <w:r>
-        <w:rPr>
-          <w:b/>
-          <w:bCs/>
-        </w:rPr>
-        <w:t xml:space="preserve">Reading / Video Assignments: </w:t>
-      </w:r>
-      <w:r>
-        <w:rPr>
-          <w:bCs/>
-        </w:rPr>
-        <w:t>All</w:t>
-      </w:r>
-      <w:r>
-        <w:rPr>
-          <w:bCs/>
-        </w:rPr>
-        <w:t xml:space="preserve"> assigned</w:t>
-      </w:r>
-      <w:r>
-        <w:rPr>
-          <w:bCs/>
-        </w:rPr>
-        <w:t xml:space="preserve"> readings and videos </w:t>
-      </w:r>
-      <w:r>
-        <w:rPr>
-          <w:bCs/>
-        </w:rPr>
-        <w:t xml:space="preserve">will be linked </w:t>
-      </w:r>
-      <w:r>
-        <w:rPr>
-          <w:bCs/>
-        </w:rPr>
-        <w:t>from blackboard.</w:t>
+        <w:t>Each of you signed the HPU Honor Code and it is your responsibility to abide by it. Cheating or plagiarism can result in failure for the course. Theft of intellectual property (such as images, audio, or video) is equivalent to plagiarism. See the School of Communication policies on plagiarism and copyright at the end of this document.</w:t>
       </w:r>
     </w:p>
     <w:p>
@@ -5110,30 +4426,7 @@
         </w:rPr>
       </w:pPr>
       <w:r>
-        <w:rPr>
-          <w:b/>
-          <w:bCs/>
-        </w:rPr>
-        <w:t>Forum / Participation</w:t>
-      </w:r>
-      <w:r>
-        <w:rPr>
-          <w:b/>
-          <w:bCs/>
-        </w:rPr>
-        <w:t xml:space="preserve">: </w:t>
-      </w:r>
-      <w:r>
-        <w:t xml:space="preserve">All </w:t>
-      </w:r>
-      <w:r>
-        <w:t>forum / participation</w:t>
-      </w:r>
-      <w:r>
-        <w:t xml:space="preserve"> ass</w:t>
-      </w:r>
-      <w:r>
-        <w:t>ignments must be completed and then posted to the appropriate blackboard forum.</w:t>
+        <w:t>On occasion, the professor will provide media/materials for use in class.  These materials may include photos, video/audio files, scripts, and design templates.  These items are copyrighted (by the professor and others) and may only be used in classroom exercises as specified by the professor.  Consequently, students may not use media supplied by the professor in their projects unless they have been given permission to do so.  Student projects containing unauthorized material provided by the professor may be penalized or disqualified.  Students also may not share, distribute, or post online any media that contains media elements provided by the professor.</w:t>
       </w:r>
     </w:p>
     <w:p>
@@ -5146,25 +4439,7 @@
         </w:rPr>
       </w:pPr>
       <w:r>
-        <w:rPr>
-          <w:b/>
-          <w:bCs/>
-        </w:rPr>
-        <w:t>Syllabus:</w:t>
-      </w:r>
-      <w:r>
-        <w:t xml:space="preserve"> This syllabus will also be hosted on Blackboard.</w:t>
-      </w:r>
-    </w:p>
-    <w:p>
-      <w:pPr>
-        <w:pStyle w:val="Heag-body-copy"/>
-        <w:rPr>
-          <w:szCs w:val="24"/>
-        </w:rPr>
-      </w:pPr>
-      <w:r>
-        <w:t>Blackboard is Master: Blackboard assignment dates and descriptions take precedence over all dates/descriptions on this syllabus.</w:t>
+        <w:t>In addition, the professor holds the copyright on all course materials including lectures, PowerPoint presentations, handouts, video/audio media, etc.  Consequently, course sessions and materials cannot be recorded, copied, or distributed in any form without the written permission of the professor.</w:t>
       </w:r>
     </w:p>
     <w:p>
@@ -5177,41 +4452,915 @@
         </w:rPr>
       </w:pPr>
       <w:r>
-        <w:t xml:space="preserve">Problems with Blackboard: Please contact </w:t>
-      </w:r>
-      <w:r>
-        <w:rPr>
-          <w:szCs w:val="40"/>
-        </w:rPr>
-        <w:t>IT</w:t>
-      </w:r>
-      <w:r>
-        <w:t xml:space="preserve"> IMMEDIATELY if you do not have access to our class blackboard</w:t>
-      </w:r>
-      <w:r>
-        <w:t xml:space="preserve"> page. I cannot help you, only IT can help you. It is your responsibility t</w:t>
-      </w:r>
-      <w:r>
-        <w:t>o remedy the problem ASAP so you can participate in the course</w:t>
-      </w:r>
-      <w:r>
-        <w:t>.</w:t>
+        <w:t xml:space="preserve">Plagiarism involves copying the work of others and/or representing it as your own without attribution. Students should not use any media created by another student or </w:t>
+      </w:r>
+      <w:r>
+        <w:lastRenderedPageBreak/>
+        <w:t xml:space="preserve">outside entity (e.g. downloaded online) in their assignments without prior permission from the professor.  In addition, students should not copy edited sequences, documents, sessions, or projects and represent them as their own.  Incidents of copyright infringement and plagiarism will be treated as University Honor Code violations. </w:t>
       </w:r>
     </w:p>
     <w:p>
       <w:pPr>
+        <w:pStyle w:val="HPUHeader"/>
+        <w:rPr>
+          <w:rStyle w:val="normal00200028web0029char"/>
+          <w:szCs w:val="22"/>
+        </w:rPr>
+      </w:pPr>
+      <w:r>
+        <w:rPr>
+          <w:rStyle w:val="normal00200028web0029char"/>
+          <w:szCs w:val="22"/>
+        </w:rPr>
+        <w:t>GRADE APPEAL</w:t>
+      </w:r>
+    </w:p>
+    <w:p>
+      <w:pPr>
         <w:pStyle w:val="Heag-body-copy"/>
+        <w:rPr>
+          <w:sz w:val="27"/>
+          <w:szCs w:val="27"/>
+        </w:rPr>
+      </w:pPr>
+      <w:r>
+        <w:rPr>
+          <w:rStyle w:val="normal00200028web0029char"/>
+          <w:color w:val="000000"/>
+        </w:rPr>
+        <w:t xml:space="preserve"> If a student has a complaint or concern about a faculty member regarding a grade, they should first try to resolve it with the instructor in question. If the complaint is not resolved through this interaction, the student should then go to the Department Chair. If the instructor of the course also serves as a Chair, then the student should approach the Dean as the first step in the process.</w:t>
+      </w:r>
+    </w:p>
+    <w:p>
+      <w:pPr>
+        <w:pStyle w:val="Heag-body-copy"/>
+        <w:rPr>
+          <w:sz w:val="27"/>
+          <w:szCs w:val="27"/>
+        </w:rPr>
+      </w:pPr>
+      <w:r>
+        <w:rPr>
+          <w:rStyle w:val="normal00200028web0029char"/>
+          <w:color w:val="000000"/>
+        </w:rPr>
+        <w:t>For this course, a student should pursue the following process:</w:t>
+      </w:r>
+    </w:p>
+    <w:p>
+      <w:pPr>
+        <w:pStyle w:val="Heag-body-copy"/>
+        <w:ind w:left="720"/>
+        <w:rPr>
+          <w:sz w:val="27"/>
+          <w:szCs w:val="27"/>
+        </w:rPr>
+      </w:pPr>
+      <w:r>
+        <w:rPr>
+          <w:rStyle w:val="normal00200028web0029char"/>
+          <w:color w:val="000000"/>
+        </w:rPr>
+        <w:t>1. Talk with the instructor of the course,</w:t>
+      </w:r>
+    </w:p>
+    <w:p>
+      <w:pPr>
+        <w:pStyle w:val="Heag-body-copy"/>
+        <w:ind w:left="720"/>
+        <w:rPr>
+          <w:sz w:val="27"/>
+          <w:szCs w:val="27"/>
+        </w:rPr>
+      </w:pPr>
+      <w:r>
+        <w:rPr>
+          <w:rStyle w:val="normal00200028web0029char"/>
+          <w:color w:val="000000"/>
+        </w:rPr>
+        <w:t xml:space="preserve">2. Talk with </w:t>
+      </w:r>
+      <w:r>
+        <w:rPr>
+          <w:rStyle w:val="normal00200028web0029char"/>
+          <w:color w:val="000000"/>
+        </w:rPr>
+        <w:t>Dr. Stefan Hall</w:t>
+      </w:r>
+      <w:r>
+        <w:rPr>
+          <w:rStyle w:val="normal00200028web0029char"/>
+          <w:color w:val="000000"/>
+        </w:rPr>
+        <w:t xml:space="preserve"> who serves as the Core Courses Coordinator of the Nido R. Qubein School of Communication.</w:t>
+      </w:r>
+    </w:p>
+    <w:p>
+      <w:pPr>
+        <w:pStyle w:val="Heag-body-copy"/>
+        <w:rPr>
+          <w:sz w:val="27"/>
+          <w:szCs w:val="27"/>
+        </w:rPr>
+      </w:pPr>
+      <w:r>
+        <w:rPr>
+          <w:rStyle w:val="normal00200028web0029char"/>
+          <w:color w:val="000000"/>
+        </w:rPr>
+        <w:t>The decision of the Chair/Dean is final.</w:t>
+      </w:r>
+    </w:p>
+    <w:p>
+      <w:pPr>
+        <w:pStyle w:val="HPUHeader"/>
+        <w:rPr>
+          <w:rStyle w:val="normal00200028web0029char"/>
+          <w:szCs w:val="22"/>
+        </w:rPr>
+      </w:pPr>
+      <w:r>
+        <w:rPr>
+          <w:rStyle w:val="normal00200028web0029char"/>
+          <w:szCs w:val="22"/>
+        </w:rPr>
+        <w:t>GRIEVANCE PROCEDURE</w:t>
+      </w:r>
+    </w:p>
+    <w:p>
+      <w:pPr>
+        <w:pStyle w:val="Heag-body-copy"/>
+        <w:rPr>
+          <w:sz w:val="27"/>
+          <w:szCs w:val="27"/>
+        </w:rPr>
+      </w:pPr>
+      <w:r>
+        <w:rPr>
+          <w:rStyle w:val="normal00200028web0029char"/>
+          <w:color w:val="000000"/>
+        </w:rPr>
+        <w:t>If a student has a complaint or concern about a faculty member regarding any matter other than a grade, they should first try to resolve it with the instructor in question. If the complaint is not resolved through this interaction, the student should then go to:</w:t>
+      </w:r>
+    </w:p>
+    <w:p>
+      <w:pPr>
+        <w:pStyle w:val="Heag-body-copy"/>
+        <w:ind w:left="720"/>
+        <w:rPr>
+          <w:sz w:val="27"/>
+          <w:szCs w:val="27"/>
+        </w:rPr>
+      </w:pPr>
+      <w:r>
+        <w:rPr>
+          <w:rStyle w:val="normal00200028web0029char"/>
+          <w:color w:val="000000"/>
+        </w:rPr>
+        <w:t>1.</w:t>
+      </w:r>
+      <w:r>
+        <w:rPr>
+          <w:sz w:val="27"/>
+          <w:szCs w:val="27"/>
+        </w:rPr>
+        <w:t>     </w:t>
+      </w:r>
+      <w:r>
+        <w:rPr>
+          <w:rStyle w:val="normal00200028web0029char"/>
+          <w:color w:val="000000"/>
+        </w:rPr>
+        <w:t>the Department Chair;</w:t>
+      </w:r>
+    </w:p>
+    <w:p>
+      <w:pPr>
+        <w:pStyle w:val="Heag-body-copy"/>
+        <w:ind w:left="720"/>
+        <w:rPr>
+          <w:sz w:val="27"/>
+          <w:szCs w:val="27"/>
+        </w:rPr>
+      </w:pPr>
+      <w:r>
+        <w:rPr>
+          <w:rStyle w:val="normal00200028web0029char"/>
+          <w:color w:val="000000"/>
+        </w:rPr>
+        <w:t>2.</w:t>
+      </w:r>
+      <w:r>
+        <w:rPr>
+          <w:sz w:val="27"/>
+          <w:szCs w:val="27"/>
+        </w:rPr>
+        <w:t>     </w:t>
+      </w:r>
+      <w:r>
+        <w:rPr>
+          <w:rStyle w:val="normal00200028web0029char"/>
+          <w:color w:val="000000"/>
+        </w:rPr>
+        <w:t>the Dean of the School of Communication; then</w:t>
+      </w:r>
+    </w:p>
+    <w:p>
+      <w:pPr>
+        <w:pStyle w:val="Heag-body-copy"/>
+        <w:ind w:left="720"/>
+        <w:rPr>
+          <w:sz w:val="27"/>
+          <w:szCs w:val="27"/>
+        </w:rPr>
+      </w:pPr>
+      <w:r>
+        <w:rPr>
+          <w:rStyle w:val="normal00200028web0029char"/>
+          <w:color w:val="000000"/>
+        </w:rPr>
+        <w:t>3.</w:t>
+      </w:r>
+      <w:r>
+        <w:rPr>
+          <w:sz w:val="27"/>
+          <w:szCs w:val="27"/>
+        </w:rPr>
+        <w:t>     </w:t>
+      </w:r>
+      <w:r>
+        <w:rPr>
+          <w:rStyle w:val="normal00200028web0029char"/>
+          <w:color w:val="000000"/>
+        </w:rPr>
+        <w:t>the Senior Vice-President of Academic Affairs, which is the final step in the grievance process.</w:t>
+      </w:r>
+    </w:p>
+    <w:p>
+      <w:pPr>
+        <w:pStyle w:val="Heag-body-copy"/>
+        <w:rPr>
+          <w:sz w:val="27"/>
+          <w:szCs w:val="27"/>
+        </w:rPr>
+      </w:pPr>
+      <w:r>
+        <w:rPr>
+          <w:rStyle w:val="normal00200028web0029char"/>
+          <w:color w:val="000000"/>
+        </w:rPr>
+        <w:t>Bypassing any of these steps—going directly to the president, for example—will not resolve the issue and will only delay resolution. Senior administration will not deal with grievance issue unless it has been discussed at the appropriate level.</w:t>
+      </w:r>
+    </w:p>
+    <w:p>
+      <w:pPr>
+        <w:pStyle w:val="Heag-body-copy"/>
+        <w:rPr>
+          <w:sz w:val="27"/>
+          <w:szCs w:val="27"/>
+        </w:rPr>
+      </w:pPr>
+      <w:r>
+        <w:rPr>
+          <w:rStyle w:val="normal00200028web0029char"/>
+          <w:color w:val="000000"/>
+        </w:rPr>
+        <w:t>For this course, a student should pursue the following process:</w:t>
+      </w:r>
+    </w:p>
+    <w:p>
+      <w:pPr>
+        <w:pStyle w:val="Heag-body-copy"/>
+        <w:ind w:left="720"/>
+        <w:rPr>
+          <w:sz w:val="27"/>
+          <w:szCs w:val="27"/>
+        </w:rPr>
+      </w:pPr>
+      <w:r>
+        <w:rPr>
+          <w:rStyle w:val="normal00200028web0029char"/>
+          <w:color w:val="000000"/>
+        </w:rPr>
+        <w:t>1. Talk with the instructor of the course.</w:t>
+      </w:r>
+    </w:p>
+    <w:p>
+      <w:pPr>
+        <w:pStyle w:val="Heag-body-copy"/>
+        <w:ind w:left="720"/>
+        <w:rPr>
+          <w:sz w:val="27"/>
+          <w:szCs w:val="27"/>
+        </w:rPr>
+      </w:pPr>
+      <w:r>
+        <w:rPr>
+          <w:rStyle w:val="normal00200028web0029char"/>
+          <w:color w:val="000000"/>
+        </w:rPr>
+        <w:t xml:space="preserve">2. Talk with </w:t>
+      </w:r>
+      <w:r>
+        <w:rPr>
+          <w:rStyle w:val="normal00200028web0029char"/>
+          <w:color w:val="000000"/>
+        </w:rPr>
+        <w:t>Dr. Stefan Hall</w:t>
+      </w:r>
+      <w:r>
+        <w:rPr>
+          <w:rStyle w:val="normal00200028web0029char"/>
+          <w:color w:val="000000"/>
+        </w:rPr>
+        <w:t xml:space="preserve"> who serves as the Core Courses Coordinator of the Nido R. Qubein School of Communication.</w:t>
+      </w:r>
+    </w:p>
+    <w:p>
+      <w:pPr>
+        <w:pStyle w:val="Heag-body-copy"/>
+        <w:ind w:left="720"/>
+        <w:rPr>
+          <w:sz w:val="27"/>
+          <w:szCs w:val="27"/>
+        </w:rPr>
+      </w:pPr>
+      <w:r>
+        <w:rPr>
+          <w:rStyle w:val="normal00200028web0029char"/>
+          <w:color w:val="000000"/>
+        </w:rPr>
+        <w:t>3. Talk with Dr. McDermott, who serves as the Dean of the Nido R. Qubein School of Communication.</w:t>
+      </w:r>
+    </w:p>
+    <w:p>
+      <w:pPr>
+        <w:pStyle w:val="Heag-body-copy"/>
+        <w:ind w:left="720"/>
+        <w:rPr>
+          <w:sz w:val="27"/>
+          <w:szCs w:val="27"/>
+        </w:rPr>
+      </w:pPr>
+      <w:r>
+        <w:rPr>
+          <w:rStyle w:val="normal00200028web0029char"/>
+          <w:color w:val="000000"/>
+        </w:rPr>
+        <w:t xml:space="preserve">4. Talk with Dr. </w:t>
+      </w:r>
+      <w:proofErr w:type="spellStart"/>
+      <w:r>
+        <w:rPr>
+          <w:rStyle w:val="normal00200028web0029char"/>
+          <w:color w:val="000000"/>
+        </w:rPr>
+        <w:t>Erb</w:t>
+      </w:r>
+      <w:proofErr w:type="spellEnd"/>
+      <w:r>
+        <w:rPr>
+          <w:rStyle w:val="normal00200028web0029char"/>
+          <w:color w:val="000000"/>
+        </w:rPr>
+        <w:t>, who serves as the</w:t>
+      </w:r>
+      <w:r>
+        <w:rPr>
+          <w:rStyle w:val="normal00200028web0029char"/>
+          <w:color w:val="000000"/>
+        </w:rPr>
+        <w:t xml:space="preserve"> Senior Vice President of Academic Affairs</w:t>
+      </w:r>
+      <w:r>
+        <w:rPr>
+          <w:rStyle w:val="normal00200028web0029char"/>
+          <w:color w:val="000000"/>
+        </w:rPr>
+        <w:t xml:space="preserve"> of High Point University.</w:t>
+      </w:r>
+    </w:p>
+    <w:p>
+      <w:pPr>
+        <w:pStyle w:val="Heag-body-copy"/>
+        <w:ind w:left="720"/>
+        <w:rPr>
+          <w:rFonts w:ascii="Constantia" w:hAnsi="Constantia"/>
+          <w:sz w:val="27"/>
+          <w:szCs w:val="27"/>
+        </w:rPr>
+      </w:pPr>
+      <w:r>
+        <w:rPr>
+          <w:rStyle w:val="normal00200028web0029char"/>
+          <w:color w:val="000000"/>
+        </w:rPr>
+        <w:t xml:space="preserve">The decision of the </w:t>
+      </w:r>
+      <w:r>
+        <w:rPr>
+          <w:rStyle w:val="normal00200028web0029char"/>
+          <w:color w:val="000000"/>
+        </w:rPr>
+        <w:t xml:space="preserve">Senior Vice President </w:t>
+      </w:r>
+      <w:r>
+        <w:rPr>
+          <w:rStyle w:val="normal00200028web0029char"/>
+          <w:color w:val="000000"/>
+        </w:rPr>
+        <w:t>is final.</w:t>
+      </w:r>
+    </w:p>
+    <w:p>
+      <w:pPr>
+        <w:rPr>
+          <w:b/>
+          <w:bCs/>
+        </w:rPr>
+      </w:pPr>
+      <w:r>
+        <w:rPr>
+          <w:b/>
+          <w:bCs/>
+        </w:rPr>
+        <w:br w:type="page"/>
+      </w:r>
+    </w:p>
+    <w:p>
+      <w:pPr>
+        <w:rPr>
+          <w:b/>
+          <w:bCs/>
+        </w:rPr>
+      </w:pPr>
+      <w:r>
+        <w:rPr>
+          <w:b/>
+          <w:bCs/>
+        </w:rPr>
+        <w:lastRenderedPageBreak/>
+        <w:t>STARFISH SYLLABUS STATEMENT</w:t>
+      </w:r>
+    </w:p>
+    <w:p>
+      <w:pPr>
+        <w:rPr>
+          <w:rFonts w:cs="Arial"/>
+        </w:rPr>
+      </w:pPr>
+      <w:r>
+        <w:rPr>
+          <w:rFonts w:cs="Arial"/>
+        </w:rPr>
+        <w:t>High Point University cares about your success!</w:t>
+      </w:r>
+    </w:p>
+    <w:p>
+      <w:pPr>
+        <w:rPr>
+          <w:rFonts w:cs="Arial"/>
+        </w:rPr>
+      </w:pPr>
+      <w:r>
+        <w:rPr>
+          <w:rFonts w:cs="Arial"/>
+        </w:rPr>
+        <w:t xml:space="preserve">This course is part of a HPU initiative that utilizes Starfish Connect, a communication tool for students and faculty. Through Starfish, instructors, coaches, and advisors provide feedback to you about course progress by emailing you about your academic performance. The emails are designed to be helpful by identifying strategies that increase your success in courses. Be sure to open any emails you receive and follow the recommendations. </w:t>
+      </w:r>
+    </w:p>
+    <w:p>
+      <w:pPr>
+        <w:rPr>
+          <w:rFonts w:cs="Arial"/>
+        </w:rPr>
+      </w:pPr>
+      <w:r>
+        <w:rPr>
+          <w:rFonts w:cs="Arial"/>
+        </w:rPr>
+        <w:t>Your instructor, coach, or advisor may also recommend that you contact a specific campus resource, such as the Learning Lab or Counseling Center. If an instructor makes a referral, you may also be contacted directly by this campus service as a follow-</w:t>
+      </w:r>
+      <w:r>
+        <w:rPr>
+          <w:rFonts w:cs="Arial"/>
+        </w:rPr>
+        <w:softHyphen/>
+      </w:r>
+      <w:r>
+        <w:rPr>
+          <w:rFonts w:ascii="Cambria Math" w:hAnsi="Cambria Math" w:cs="Cambria Math"/>
+        </w:rPr>
+        <w:t>‐</w:t>
+      </w:r>
+      <w:r>
+        <w:rPr>
+          <w:rFonts w:cs="Arial"/>
+        </w:rPr>
+        <w:t xml:space="preserve">up. </w:t>
+      </w:r>
+    </w:p>
+    <w:p>
+      <w:pPr>
+        <w:rPr>
+          <w:rStyle w:val="markedcontent"/>
+        </w:rPr>
+      </w:pPr>
+      <w:r>
+        <w:rPr>
+          <w:rStyle w:val="markedcontent"/>
+          <w:rFonts w:cs="Arial"/>
+        </w:rPr>
+        <w:t>Starfish also allows you to schedule appointments with various offices and individuals across campus and request help on a variety of topics.</w:t>
+      </w:r>
+    </w:p>
+    <w:p>
+      <w:pPr>
+        <w:pStyle w:val="HPUHeader"/>
+      </w:pPr>
+      <w:r>
+        <w:t xml:space="preserve">Quarantine </w:t>
+      </w:r>
+      <w:r>
+        <w:t>+ Software</w:t>
+      </w:r>
+      <w:r>
+        <w:t xml:space="preserve"> (COM 1113)</w:t>
+      </w:r>
+    </w:p>
+    <w:p>
+      <w:r>
+        <w:t>If students must be quarantined due to COVID-related policies and procedures, it is up to the student to choose one of the two options detailed below:</w:t>
+      </w:r>
+    </w:p>
+    <w:p>
+      <w:pPr>
+        <w:pStyle w:val="ListParagraph"/>
+        <w:numPr>
+          <w:ilvl w:val="0"/>
+          <w:numId w:val="16"/>
+        </w:numPr>
+      </w:pPr>
+      <w:r>
+        <w:t>1) Attend class virtually using the blackboard link, 2) Contact Yixin Luz* to coordinate use of a proper Adobe software (Photoshop and LinkedIn) during quarantine**, and 3) submit assignments on time.</w:t>
+      </w:r>
+    </w:p>
+    <w:p>
+      <w:pPr>
+        <w:pStyle w:val="ListParagraph"/>
+        <w:numPr>
+          <w:ilvl w:val="0"/>
+          <w:numId w:val="16"/>
+        </w:numPr>
+      </w:pPr>
+      <w:r>
+        <w:t>1) Attend class virtually using the blackboard link, 2) submit any missed assignments within a 2-week grace period.</w:t>
+      </w:r>
+    </w:p>
+    <w:p>
+      <w:r>
+        <w:t>* Sample email to Dr. Yixin Lu:</w:t>
+      </w:r>
+      <w:r>
+        <w:br/>
+      </w:r>
+      <w:r>
+        <w:br/>
+        <w:t>Dear Dr. Yixin Lu,</w:t>
+      </w:r>
+    </w:p>
+    <w:p>
+      <w:r>
+        <w:t>I am currently in quarantine using HPU’s designated facilities and would love to work with you to get Adobe Photoshop and InDesign available for my COM 1113 course with Professor Brian Heagney. I am currently staying at [room number and building]. I look forward to hearing from you!</w:t>
+      </w:r>
+    </w:p>
+    <w:p>
+      <w:r>
+        <w:t>Sincerely,</w:t>
+      </w:r>
+    </w:p>
+    <w:p>
+      <w:r>
+        <w:t>[Student name]</w:t>
+      </w:r>
+    </w:p>
+    <w:p>
+      <w:r>
+        <w:t xml:space="preserve">** HPU will only provide Adobe software to students who are quarantining using HPU’s designated facilities. If you are quarantining at </w:t>
+      </w:r>
+      <w:proofErr w:type="gramStart"/>
+      <w:r>
+        <w:t>home</w:t>
+      </w:r>
+      <w:proofErr w:type="gramEnd"/>
+      <w:r>
+        <w:t xml:space="preserve"> then HPU will not provide Adobe software for you.</w:t>
+      </w:r>
+    </w:p>
+    <w:p>
+      <w:pPr>
+        <w:pStyle w:val="HPUHeader"/>
         <w:rPr>
           <w:rFonts w:ascii="Times New Roman" w:hAnsi="Times New Roman"/>
           <w:sz w:val="24"/>
           <w:szCs w:val="24"/>
         </w:rPr>
       </w:pPr>
+      <w:r>
+        <w:lastRenderedPageBreak/>
+        <w:t>Blackboard</w:t>
+      </w:r>
+      <w:r>
+        <w:t xml:space="preserve"> </w:t>
+      </w:r>
+      <w:proofErr w:type="spellStart"/>
+      <w:r>
+        <w:rPr>
+          <w:color w:val="FF0000"/>
+        </w:rPr>
+        <w:t>Blackboard</w:t>
+      </w:r>
+      <w:proofErr w:type="spellEnd"/>
+      <w:r>
+        <w:t xml:space="preserve"> </w:t>
+      </w:r>
+      <w:proofErr w:type="spellStart"/>
+      <w:r>
+        <w:rPr>
+          <w:color w:val="632423" w:themeColor="accent2" w:themeShade="80"/>
+        </w:rPr>
+        <w:t>Blackboard</w:t>
+      </w:r>
+      <w:proofErr w:type="spellEnd"/>
+      <w:r>
+        <w:t xml:space="preserve"> </w:t>
+      </w:r>
+      <w:proofErr w:type="spellStart"/>
+      <w:r>
+        <w:rPr>
+          <w:color w:val="A6A6A6" w:themeColor="background1" w:themeShade="A6"/>
+        </w:rPr>
+        <w:t>Blackboard</w:t>
+      </w:r>
+      <w:proofErr w:type="spellEnd"/>
+      <w:r>
+        <w:t xml:space="preserve"> </w:t>
+      </w:r>
+      <w:proofErr w:type="spellStart"/>
+      <w:r>
+        <w:rPr>
+          <w:color w:val="D9D9D9" w:themeColor="background1" w:themeShade="D9"/>
+        </w:rPr>
+        <w:t>Blackboard</w:t>
+      </w:r>
+      <w:proofErr w:type="spellEnd"/>
+      <w:r>
+        <w:rPr>
+          <w:color w:val="D9D9D9" w:themeColor="background1" w:themeShade="D9"/>
+        </w:rPr>
+        <w:t xml:space="preserve"> </w:t>
+      </w:r>
     </w:p>
     <w:p>
       <w:pPr>
-        <w:rPr>
-          <w:rFonts w:ascii="Arimo" w:eastAsia="Times New Roman" w:hAnsi="Arimo" w:cs="Times New Roman"/>
+        <w:pStyle w:val="Heag-body-copy"/>
+        <w:rPr>
+          <w:rFonts w:ascii="Times New Roman" w:hAnsi="Times New Roman"/>
+          <w:sz w:val="24"/>
+          <w:szCs w:val="24"/>
+        </w:rPr>
+      </w:pPr>
+      <w:r>
+        <w:t>I am a self-avowed blackboard nut and evangelist. I use blackboard for all of my class administration, and therefore you MUST use blackboard as well. If you have never used Blackboard before, it will become your friend. If Blackboard is already your friend, you will become BFFs. If you dislike Blackboard, then please come see me and I will evangelize to you appropriately. The following is how I use Blackboard:</w:t>
+      </w:r>
+    </w:p>
+    <w:p>
+      <w:pPr>
+        <w:pStyle w:val="Heag-body-copy"/>
+        <w:rPr>
+          <w:rFonts w:ascii="Times New Roman" w:hAnsi="Times New Roman"/>
+          <w:sz w:val="24"/>
+          <w:szCs w:val="24"/>
+        </w:rPr>
+      </w:pPr>
+      <w:r>
+        <w:rPr>
+          <w:b/>
+          <w:bCs/>
+        </w:rPr>
+        <w:t>Assignments:</w:t>
+      </w:r>
+      <w:r>
+        <w:t xml:space="preserve"> All assignments will be hosted and explained in Blackboard. Every major assignment will have a rubric attached to it in Blackboard, which will help you understand how I will grade your submissions.</w:t>
+      </w:r>
+    </w:p>
+    <w:p>
+      <w:pPr>
+        <w:pStyle w:val="Heag-body-copy"/>
+        <w:rPr>
+          <w:rFonts w:ascii="Times New Roman" w:hAnsi="Times New Roman"/>
+          <w:sz w:val="24"/>
+          <w:szCs w:val="24"/>
+        </w:rPr>
+      </w:pPr>
+      <w:r>
+        <w:t xml:space="preserve">For every assignment, you MUST submit something through Blackboard. </w:t>
+      </w:r>
+      <w:r>
+        <w:rPr>
+          <w:u w:val="single"/>
+        </w:rPr>
+        <w:t>If you complete an assignment and do not submit it to Blackboard, it is as if you have not completed it and it will be counted as late.</w:t>
+      </w:r>
+    </w:p>
+    <w:p>
+      <w:pPr>
+        <w:pStyle w:val="Heag-body-copy"/>
+        <w:rPr>
+          <w:rFonts w:ascii="Times New Roman" w:hAnsi="Times New Roman"/>
+          <w:sz w:val="24"/>
+          <w:szCs w:val="24"/>
+        </w:rPr>
+      </w:pPr>
+      <w:r>
+        <w:rPr>
+          <w:b/>
+          <w:bCs/>
+        </w:rPr>
+        <w:t>Assignment Calendar:</w:t>
+      </w:r>
+      <w:r>
+        <w:t xml:space="preserve"> Blackboard has an amazing assignment calendar associated with it. When you go to the Blackboard assignment calendar, you will be able to see EVERY assignment and quiz that is assigned so you won’t ever forget!</w:t>
+      </w:r>
+    </w:p>
+    <w:p>
+      <w:pPr>
+        <w:pStyle w:val="Heag-body-copy"/>
+        <w:rPr>
+          <w:rFonts w:ascii="Times New Roman" w:hAnsi="Times New Roman"/>
+          <w:sz w:val="24"/>
+          <w:szCs w:val="24"/>
+        </w:rPr>
+      </w:pPr>
+      <w:r>
+        <w:rPr>
+          <w:b/>
+          <w:bCs/>
+        </w:rPr>
+        <w:t>Quizzes:</w:t>
+      </w:r>
+      <w:r>
+        <w:t xml:space="preserve"> All quizzes will be administered through Blackboard.</w:t>
+      </w:r>
+    </w:p>
+    <w:p>
+      <w:pPr>
+        <w:pStyle w:val="Heag-body-copy"/>
+        <w:rPr>
+          <w:b/>
+          <w:bCs/>
+        </w:rPr>
+      </w:pPr>
+      <w:r>
+        <w:rPr>
+          <w:b/>
+          <w:bCs/>
+        </w:rPr>
+        <w:t xml:space="preserve">Reading / Video Assignments: </w:t>
+      </w:r>
+      <w:r>
+        <w:rPr>
+          <w:bCs/>
+        </w:rPr>
+        <w:t>All</w:t>
+      </w:r>
+      <w:r>
+        <w:rPr>
+          <w:bCs/>
+        </w:rPr>
+        <w:t xml:space="preserve"> assigned</w:t>
+      </w:r>
+      <w:r>
+        <w:rPr>
+          <w:bCs/>
+        </w:rPr>
+        <w:t xml:space="preserve"> readings and videos </w:t>
+      </w:r>
+      <w:r>
+        <w:rPr>
+          <w:bCs/>
+        </w:rPr>
+        <w:t xml:space="preserve">will be linked </w:t>
+      </w:r>
+      <w:r>
+        <w:rPr>
+          <w:bCs/>
+        </w:rPr>
+        <w:t>from blackboard.</w:t>
+      </w:r>
+    </w:p>
+    <w:p>
+      <w:pPr>
+        <w:pStyle w:val="Heag-body-copy"/>
+        <w:rPr>
+          <w:rFonts w:ascii="Times New Roman" w:hAnsi="Times New Roman"/>
+          <w:sz w:val="24"/>
+          <w:szCs w:val="24"/>
+        </w:rPr>
+      </w:pPr>
+      <w:r>
+        <w:rPr>
+          <w:b/>
+          <w:bCs/>
+        </w:rPr>
+        <w:t>Forum / Participation</w:t>
+      </w:r>
+      <w:r>
+        <w:rPr>
+          <w:b/>
+          <w:bCs/>
+        </w:rPr>
+        <w:t xml:space="preserve">: </w:t>
+      </w:r>
+      <w:r>
+        <w:t xml:space="preserve">All </w:t>
+      </w:r>
+      <w:r>
+        <w:t>forum / participation</w:t>
+      </w:r>
+      <w:r>
+        <w:t xml:space="preserve"> ass</w:t>
+      </w:r>
+      <w:r>
+        <w:t>ignments must be completed and then posted to the appropriate blackboard forum.</w:t>
+      </w:r>
+    </w:p>
+    <w:p>
+      <w:pPr>
+        <w:pStyle w:val="Heag-body-copy"/>
+        <w:rPr>
+          <w:rFonts w:ascii="Times New Roman" w:hAnsi="Times New Roman"/>
+          <w:sz w:val="24"/>
+          <w:szCs w:val="24"/>
+        </w:rPr>
+      </w:pPr>
+      <w:r>
+        <w:rPr>
+          <w:b/>
+          <w:bCs/>
+        </w:rPr>
+        <w:t>Syllabus:</w:t>
+      </w:r>
+      <w:r>
+        <w:t xml:space="preserve"> This syllabus will also be hosted on Blackboard.</w:t>
+      </w:r>
+    </w:p>
+    <w:p>
+      <w:pPr>
+        <w:pStyle w:val="Heag-body-copy"/>
+        <w:rPr>
+          <w:szCs w:val="24"/>
+        </w:rPr>
+      </w:pPr>
+      <w:r>
+        <w:t>Blackboard is Master: Blackboard assignment dates and descriptions take precedence over all dates/descriptions on this syllabus.</w:t>
+      </w:r>
+    </w:p>
+    <w:p>
+      <w:pPr>
+        <w:pStyle w:val="Heag-body-copy"/>
+        <w:rPr>
+          <w:rFonts w:ascii="Times New Roman" w:hAnsi="Times New Roman"/>
+          <w:sz w:val="24"/>
+          <w:szCs w:val="24"/>
+        </w:rPr>
+      </w:pPr>
+      <w:r>
+        <w:t xml:space="preserve">Problems with Blackboard: Please contact </w:t>
+      </w:r>
+      <w:r>
+        <w:rPr>
+          <w:szCs w:val="40"/>
+        </w:rPr>
+        <w:t>IT</w:t>
+      </w:r>
+      <w:r>
+        <w:t xml:space="preserve"> IMMEDIATELY if you do not have access to our class blackboard</w:t>
+      </w:r>
+      <w:r>
+        <w:t xml:space="preserve"> page. I cannot help you, only IT can help you. It is your responsibility t</w:t>
+      </w:r>
+      <w:r>
+        <w:t>o remedy the problem ASAP so you can participate in the course</w:t>
+      </w:r>
+      <w:r>
+        <w:t>.</w:t>
+      </w:r>
+    </w:p>
+    <w:p>
+      <w:pPr>
+        <w:rPr>
+          <w:rFonts w:eastAsia="Times New Roman" w:cs="Times New Roman"/>
           <w:b/>
           <w:bCs/>
           <w:smallCaps/>
@@ -11823,6 +11972,95 @@
     </w:lvl>
   </w:abstractNum>
   <w:abstractNum w:abstractNumId="14" w15:restartNumberingAfterBreak="0">
+    <w:nsid w:val="76CA7876"/>
+    <w:multiLevelType w:val="hybridMultilevel"/>
+    <w:tmpl w:val="5DAC2954"/>
+    <w:lvl w:ilvl="0" w:tplc="0409000F">
+      <w:start w:val="1"/>
+      <w:numFmt w:val="decimal"/>
+      <w:lvlText w:val="%1."/>
+      <w:lvlJc w:val="left"/>
+      <w:pPr>
+        <w:ind w:left="720" w:hanging="360"/>
+      </w:pPr>
+      <w:rPr>
+        <w:rFonts w:hint="default"/>
+      </w:rPr>
+    </w:lvl>
+    <w:lvl w:ilvl="1" w:tplc="04090019" w:tentative="1">
+      <w:start w:val="1"/>
+      <w:numFmt w:val="lowerLetter"/>
+      <w:lvlText w:val="%2."/>
+      <w:lvlJc w:val="left"/>
+      <w:pPr>
+        <w:ind w:left="1440" w:hanging="360"/>
+      </w:pPr>
+    </w:lvl>
+    <w:lvl w:ilvl="2" w:tplc="0409001B" w:tentative="1">
+      <w:start w:val="1"/>
+      <w:numFmt w:val="lowerRoman"/>
+      <w:lvlText w:val="%3."/>
+      <w:lvlJc w:val="right"/>
+      <w:pPr>
+        <w:ind w:left="2160" w:hanging="180"/>
+      </w:pPr>
+    </w:lvl>
+    <w:lvl w:ilvl="3" w:tplc="0409000F" w:tentative="1">
+      <w:start w:val="1"/>
+      <w:numFmt w:val="decimal"/>
+      <w:lvlText w:val="%4."/>
+      <w:lvlJc w:val="left"/>
+      <w:pPr>
+        <w:ind w:left="2880" w:hanging="360"/>
+      </w:pPr>
+    </w:lvl>
+    <w:lvl w:ilvl="4" w:tplc="04090019" w:tentative="1">
+      <w:start w:val="1"/>
+      <w:numFmt w:val="lowerLetter"/>
+      <w:lvlText w:val="%5."/>
+      <w:lvlJc w:val="left"/>
+      <w:pPr>
+        <w:ind w:left="3600" w:hanging="360"/>
+      </w:pPr>
+    </w:lvl>
+    <w:lvl w:ilvl="5" w:tplc="0409001B" w:tentative="1">
+      <w:start w:val="1"/>
+      <w:numFmt w:val="lowerRoman"/>
+      <w:lvlText w:val="%6."/>
+      <w:lvlJc w:val="right"/>
+      <w:pPr>
+        <w:ind w:left="4320" w:hanging="180"/>
+      </w:pPr>
+    </w:lvl>
+    <w:lvl w:ilvl="6" w:tplc="0409000F" w:tentative="1">
+      <w:start w:val="1"/>
+      <w:numFmt w:val="decimal"/>
+      <w:lvlText w:val="%7."/>
+      <w:lvlJc w:val="left"/>
+      <w:pPr>
+        <w:ind w:left="5040" w:hanging="360"/>
+      </w:pPr>
+    </w:lvl>
+    <w:lvl w:ilvl="7" w:tplc="04090019" w:tentative="1">
+      <w:start w:val="1"/>
+      <w:numFmt w:val="lowerLetter"/>
+      <w:lvlText w:val="%8."/>
+      <w:lvlJc w:val="left"/>
+      <w:pPr>
+        <w:ind w:left="5760" w:hanging="360"/>
+      </w:pPr>
+    </w:lvl>
+    <w:lvl w:ilvl="8" w:tplc="0409001B" w:tentative="1">
+      <w:start w:val="1"/>
+      <w:numFmt w:val="lowerRoman"/>
+      <w:lvlText w:val="%9."/>
+      <w:lvlJc w:val="right"/>
+      <w:pPr>
+        <w:ind w:left="6480" w:hanging="180"/>
+      </w:pPr>
+    </w:lvl>
+  </w:abstractNum>
+  <w:abstractNum w:abstractNumId="15" w15:restartNumberingAfterBreak="0">
     <w:nsid w:val="7BEC5BDA"/>
     <w:multiLevelType w:val="hybridMultilevel"/>
     <w:tmpl w:val="F1365954"/>
@@ -11969,7 +12207,7 @@
     <w:abstractNumId w:val="8"/>
   </w:num>
   <w:num w:numId="12">
-    <w:abstractNumId w:val="14"/>
+    <w:abstractNumId w:val="15"/>
   </w:num>
   <w:num w:numId="13">
     <w:abstractNumId w:val="0"/>
@@ -11979,6 +12217,9 @@
   </w:num>
   <w:num w:numId="15">
     <w:abstractNumId w:val="5"/>
+  </w:num>
+  <w:num w:numId="16">
+    <w:abstractNumId w:val="14"/>
   </w:num>
 </w:numbering>
 </file>
@@ -12381,12 +12622,14 @@
   <w:style w:type="paragraph" w:default="1" w:styleId="Normal">
     <w:name w:val="Normal"/>
     <w:qFormat/>
-    <w:rsid w:val="004E1511"/>
+    <w:rsid w:val="00D73F42"/>
+    <w:rPr>
+      <w:rFonts w:ascii="Century Gothic" w:hAnsi="Century Gothic"/>
+    </w:rPr>
   </w:style>
   <w:style w:type="character" w:default="1" w:styleId="DefaultParagraphFont">
     <w:name w:val="Default Paragraph Font"/>
     <w:uiPriority w:val="1"/>
-    <w:semiHidden/>
     <w:unhideWhenUsed/>
   </w:style>
   <w:style w:type="table" w:default="1" w:styleId="TableNormal">
@@ -12476,12 +12719,12 @@
     <w:basedOn w:val="NormalWeb"/>
     <w:link w:val="HPUHeaderChar"/>
     <w:qFormat/>
-    <w:rsid w:val="002D1BAC"/>
+    <w:rsid w:val="00D73F42"/>
     <w:pPr>
       <w:spacing w:before="120" w:beforeAutospacing="0" w:after="120" w:afterAutospacing="0"/>
     </w:pPr>
     <w:rPr>
-      <w:rFonts w:ascii="Arimo" w:hAnsi="Arimo"/>
+      <w:rFonts w:ascii="Century Gothic" w:hAnsi="Century Gothic"/>
       <w:b/>
       <w:bCs/>
       <w:smallCaps/>
@@ -12494,9 +12737,9 @@
     <w:name w:val="HPUHeader Char"/>
     <w:basedOn w:val="DefaultParagraphFont"/>
     <w:link w:val="HPUHeader"/>
-    <w:rsid w:val="002D1BAC"/>
+    <w:rsid w:val="00D73F42"/>
     <w:rPr>
-      <w:rFonts w:ascii="Arimo" w:eastAsia="Times New Roman" w:hAnsi="Arimo" w:cs="Times New Roman"/>
+      <w:rFonts w:ascii="Century Gothic" w:eastAsia="Times New Roman" w:hAnsi="Century Gothic" w:cs="Times New Roman"/>
       <w:b/>
       <w:bCs/>
       <w:smallCaps/>
@@ -12510,21 +12753,21 @@
     <w:basedOn w:val="Normal"/>
     <w:link w:val="Heag-body-copyChar"/>
     <w:qFormat/>
-    <w:rsid w:val="002D1BAC"/>
+    <w:rsid w:val="00D73F42"/>
     <w:pPr>
       <w:spacing w:before="120" w:after="120" w:line="240" w:lineRule="auto"/>
     </w:pPr>
     <w:rPr>
-      <w:rFonts w:ascii="Constantia" w:eastAsia="Cambria" w:hAnsi="Constantia" w:cs="Times New Roman"/>
+      <w:rFonts w:eastAsia="Cambria" w:cs="Times New Roman"/>
       <w:color w:val="3E3E3E"/>
     </w:rPr>
   </w:style>
   <w:style w:type="character" w:customStyle="1" w:styleId="Heag-body-copyChar">
     <w:name w:val="Heag-body-copy Char"/>
     <w:link w:val="Heag-body-copy"/>
-    <w:rsid w:val="002D1BAC"/>
+    <w:rsid w:val="00D73F42"/>
     <w:rPr>
-      <w:rFonts w:ascii="Constantia" w:eastAsia="Cambria" w:hAnsi="Constantia" w:cs="Times New Roman"/>
+      <w:rFonts w:ascii="Century Gothic" w:eastAsia="Cambria" w:hAnsi="Century Gothic" w:cs="Times New Roman"/>
       <w:color w:val="3E3E3E"/>
     </w:rPr>
   </w:style>
@@ -12796,6 +13039,22 @@
       <w:color w:val="800080" w:themeColor="followedHyperlink"/>
       <w:u w:val="single"/>
     </w:rPr>
+  </w:style>
+  <w:style w:type="paragraph" w:styleId="ListParagraph">
+    <w:name w:val="List Paragraph"/>
+    <w:basedOn w:val="Normal"/>
+    <w:uiPriority w:val="34"/>
+    <w:qFormat/>
+    <w:rsid w:val="00D73F42"/>
+    <w:pPr>
+      <w:ind w:left="720"/>
+      <w:contextualSpacing/>
+    </w:pPr>
+  </w:style>
+  <w:style w:type="character" w:customStyle="1" w:styleId="markedcontent">
+    <w:name w:val="markedcontent"/>
+    <w:basedOn w:val="DefaultParagraphFont"/>
+    <w:rsid w:val="00D73F42"/>
   </w:style>
 </w:styles>
 </file>

</xml_diff>